<commit_message>
implement sortedSquares with 2 pointers technique
</commit_message>
<xml_diff>
--- a/note2.docx
+++ b/note2.docx
@@ -219,7 +219,7 @@
                     <pic:cNvPicPr/>
                   </pic:nvPicPr>
                   <pic:blipFill>
-                    <a:blip r:embed="rId4">
+                    <a:blip r:embed="rId5">
                       <a:extLst>
                         <a:ext uri="{28A0092B-C50C-407E-A947-70E740481C1C}">
                           <a14:useLocalDpi xmlns:a14="http://schemas.microsoft.com/office/drawing/2010/main" val="0"/>
@@ -273,7 +273,7 @@
                     <pic:cNvPicPr/>
                   </pic:nvPicPr>
                   <pic:blipFill>
-                    <a:blip r:embed="rId5">
+                    <a:blip r:embed="rId6">
                       <a:extLst>
                         <a:ext uri="{28A0092B-C50C-407E-A947-70E740481C1C}">
                           <a14:useLocalDpi xmlns:a14="http://schemas.microsoft.com/office/drawing/2010/main" val="0"/>
@@ -328,7 +328,7 @@
                     <pic:cNvPicPr/>
                   </pic:nvPicPr>
                   <pic:blipFill>
-                    <a:blip r:embed="rId6">
+                    <a:blip r:embed="rId7">
                       <a:extLst>
                         <a:ext uri="{28A0092B-C50C-407E-A947-70E740481C1C}">
                           <a14:useLocalDpi xmlns:a14="http://schemas.microsoft.com/office/drawing/2010/main" val="0"/>
@@ -361,6 +361,517 @@
           <w:lang w:val="en-US"/>
         </w:rPr>
       </w:pPr>
+      <w:r>
+        <w:rPr>
+          <w:lang w:val="en-US"/>
+        </w:rPr>
+        <w:t>--- Squares of a sorted array</w:t>
+      </w:r>
+    </w:p>
+    <w:p>
+      <w:pPr>
+        <w:rPr>
+          <w:lang w:val="en-US"/>
+        </w:rPr>
+      </w:pPr>
+    </w:p>
+    <w:p>
+      <w:pPr>
+        <w:rPr>
+          <w:lang w:val="en-US"/>
+        </w:rPr>
+      </w:pPr>
+      <w:r>
+        <w:rPr>
+          <w:lang w:val="en-US"/>
+        </w:rPr>
+        <w:t xml:space="preserve">I:  an integer array </w:t>
+      </w:r>
+    </w:p>
+    <w:p>
+      <w:pPr>
+        <w:pStyle w:val="ListParagraph"/>
+        <w:numPr>
+          <w:ilvl w:val="0"/>
+          <w:numId w:val="1"/>
+        </w:numPr>
+        <w:rPr>
+          <w:lang w:val="en-US"/>
+        </w:rPr>
+      </w:pPr>
+      <w:r>
+        <w:rPr>
+          <w:lang w:val="en-US"/>
+        </w:rPr>
+        <w:t>by nums sorted in non-decreasing order.</w:t>
+      </w:r>
+      <w:r>
+        <w:rPr>
+          <w:lang w:val="en-US"/>
+        </w:rPr>
+        <w:t xml:space="preserve"> (aka increasing order)</w:t>
+      </w:r>
+    </w:p>
+    <w:p>
+      <w:pPr>
+        <w:pStyle w:val="ListParagraph"/>
+        <w:numPr>
+          <w:ilvl w:val="0"/>
+          <w:numId w:val="1"/>
+        </w:numPr>
+        <w:rPr>
+          <w:lang w:val="en-US"/>
+        </w:rPr>
+      </w:pPr>
+      <w:r>
+        <w:rPr>
+          <w:lang w:val="en-US"/>
+        </w:rPr>
+        <w:t>there are negative numbers</w:t>
+      </w:r>
+    </w:p>
+    <w:p>
+      <w:pPr>
+        <w:rPr>
+          <w:lang w:val="en-US"/>
+        </w:rPr>
+      </w:pPr>
+      <w:r>
+        <w:rPr>
+          <w:lang w:val="en-US"/>
+        </w:rPr>
+        <w:t>O: an array of the squares of each number sorted in non-decreasing order</w:t>
+      </w:r>
+    </w:p>
+    <w:p>
+      <w:pPr>
+        <w:rPr>
+          <w:lang w:val="en-US"/>
+        </w:rPr>
+      </w:pPr>
+    </w:p>
+    <w:p>
+      <w:pPr>
+        <w:rPr>
+          <w:lang w:val="en-US"/>
+        </w:rPr>
+      </w:pPr>
+      <w:r>
+        <w:rPr>
+          <w:lang w:val="en-US"/>
+        </w:rPr>
+        <w:t xml:space="preserve">C: </w:t>
+      </w:r>
+    </w:p>
+    <w:p>
+      <w:pPr>
+        <w:pStyle w:val="ListParagraph"/>
+        <w:numPr>
+          <w:ilvl w:val="0"/>
+          <w:numId w:val="1"/>
+        </w:numPr>
+        <w:rPr>
+          <w:lang w:val="en-US"/>
+        </w:rPr>
+      </w:pPr>
+      <w:r>
+        <w:rPr>
+          <w:lang w:val="en-US"/>
+        </w:rPr>
+        <w:t>1 &lt;= nums.length &lt;= 10^4</w:t>
+      </w:r>
+    </w:p>
+    <w:p>
+      <w:pPr>
+        <w:pStyle w:val="ListParagraph"/>
+        <w:numPr>
+          <w:ilvl w:val="0"/>
+          <w:numId w:val="1"/>
+        </w:numPr>
+        <w:rPr>
+          <w:lang w:val="en-US"/>
+        </w:rPr>
+      </w:pPr>
+      <w:r>
+        <w:rPr>
+          <w:lang w:val="en-US"/>
+        </w:rPr>
+        <w:t>-10^4 &lt;= nums[i] &lt;= 10^4</w:t>
+      </w:r>
+    </w:p>
+    <w:p>
+      <w:pPr>
+        <w:pStyle w:val="ListParagraph"/>
+        <w:numPr>
+          <w:ilvl w:val="0"/>
+          <w:numId w:val="1"/>
+        </w:numPr>
+        <w:rPr>
+          <w:lang w:val="en-US"/>
+        </w:rPr>
+      </w:pPr>
+      <w:r>
+        <w:rPr>
+          <w:lang w:val="en-US"/>
+        </w:rPr>
+        <w:t>Nums is sorted is non-decreasing order</w:t>
+      </w:r>
+    </w:p>
+    <w:p>
+      <w:pPr>
+        <w:rPr>
+          <w:lang w:val="en-US"/>
+        </w:rPr>
+      </w:pPr>
+    </w:p>
+    <w:p>
+      <w:pPr>
+        <w:rPr>
+          <w:lang w:val="en-US"/>
+        </w:rPr>
+      </w:pPr>
+      <w:r>
+        <w:rPr>
+          <w:lang w:val="en-US"/>
+        </w:rPr>
+        <w:t>E: empty array.</w:t>
+      </w:r>
+    </w:p>
+    <w:p>
+      <w:pPr>
+        <w:rPr>
+          <w:lang w:val="en-US"/>
+        </w:rPr>
+      </w:pPr>
+    </w:p>
+    <w:p>
+      <w:pPr>
+        <w:rPr>
+          <w:lang w:val="en-US"/>
+        </w:rPr>
+      </w:pPr>
+      <w:r>
+        <w:rPr>
+          <w:lang w:val="en-US"/>
+        </w:rPr>
+        <w:t>Intuition</w:t>
+      </w:r>
+    </w:p>
+    <w:p>
+      <w:pPr>
+        <w:rPr>
+          <w:lang w:val="en-US"/>
+        </w:rPr>
+      </w:pPr>
+    </w:p>
+    <w:p>
+      <w:pPr>
+        <w:rPr>
+          <w:lang w:val="en-US"/>
+        </w:rPr>
+      </w:pPr>
+      <w:r>
+        <w:rPr>
+          <w:lang w:val="en-US"/>
+        </w:rPr>
+        <w:t>Since the Array A is sorted, loosely speaking it has some negative elements with squares in decreasing order, then some non-negative elements with squares in increasing order.</w:t>
+      </w:r>
+    </w:p>
+    <w:p>
+      <w:pPr>
+        <w:rPr>
+          <w:lang w:val="en-US"/>
+        </w:rPr>
+      </w:pPr>
+    </w:p>
+    <w:p>
+      <w:pPr>
+        <w:rPr>
+          <w:lang w:val="en-US"/>
+        </w:rPr>
+      </w:pPr>
+      <w:r>
+        <w:rPr>
+          <w:lang w:val="en-US"/>
+        </w:rPr>
+        <w:t>For example with [-3, -2, -1, 4, 5, 6], we have the negative part [-3, -2, -1] with squares [9, 4, 1], and the positive part [4, 5, 6] with squares [16, 25, 36].  Our strategy is to iterate over the negative part in reverse, and the positive part in the forward direction.</w:t>
+      </w:r>
+    </w:p>
+    <w:p>
+      <w:pPr>
+        <w:rPr>
+          <w:lang w:val="en-US"/>
+        </w:rPr>
+      </w:pPr>
+    </w:p>
+    <w:p>
+      <w:pPr>
+        <w:rPr>
+          <w:lang w:val="en-US"/>
+        </w:rPr>
+      </w:pPr>
+    </w:p>
+    <w:p>
+      <w:pPr>
+        <w:rPr>
+          <w:lang w:val="en-US"/>
+        </w:rPr>
+      </w:pPr>
+      <w:r>
+        <w:rPr>
+          <w:lang w:val="en-US"/>
+        </w:rPr>
+        <w:t>2 pointer technique is different than the sliding window technique are that:</w:t>
+      </w:r>
+    </w:p>
+    <w:p>
+      <w:pPr>
+        <w:rPr>
+          <w:lang w:val="en-US"/>
+        </w:rPr>
+      </w:pPr>
+      <w:r>
+        <w:rPr>
+          <w:lang w:val="en-US"/>
+        </w:rPr>
+        <w:t xml:space="preserve">1: 2 pointer technique: 1 pointer starts at the beginning, the other </w:t>
+      </w:r>
+      <w:r>
+        <w:rPr>
+          <w:lang w:val="en-US"/>
+        </w:rPr>
+        <w:t>pointer starts at the end</w:t>
+      </w:r>
+    </w:p>
+    <w:p>
+      <w:pPr>
+        <w:rPr>
+          <w:lang w:val="en-US"/>
+        </w:rPr>
+      </w:pPr>
+      <w:r>
+        <w:rPr>
+          <w:lang w:val="en-US"/>
+        </w:rPr>
+        <w:t>2: sliding window technique is that: 2 pointers start at the same point.</w:t>
+      </w:r>
+    </w:p>
+    <w:p>
+      <w:pPr>
+        <w:rPr>
+          <w:lang w:val="en-US"/>
+        </w:rPr>
+      </w:pPr>
+    </w:p>
+    <w:p>
+      <w:pPr>
+        <w:rPr>
+          <w:lang w:val="en-US"/>
+        </w:rPr>
+      </w:pPr>
+    </w:p>
+    <w:p>
+      <w:pPr>
+        <w:rPr>
+          <w:lang w:val="en-US"/>
+        </w:rPr>
+      </w:pPr>
+      <w:r>
+        <w:rPr>
+          <w:noProof/>
+          <w:lang w:val="en-US"/>
+        </w:rPr>
+        <w:drawing>
+          <wp:inline distT="0" distB="0" distL="0" distR="0" wp14:anchorId="61EF9229" wp14:editId="4E213B8E">
+            <wp:extent cx="3997036" cy="3460682"/>
+            <wp:effectExtent l="0" t="0" r="3810" b="0"/>
+            <wp:docPr id="6" name="Picture 6" descr="Diagram, rectangle&#10;&#10;Description automatically generated"/>
+            <wp:cNvGraphicFramePr>
+              <a:graphicFrameLocks xmlns:a="http://schemas.openxmlformats.org/drawingml/2006/main" noChangeAspect="1"/>
+            </wp:cNvGraphicFramePr>
+            <a:graphic xmlns:a="http://schemas.openxmlformats.org/drawingml/2006/main">
+              <a:graphicData uri="http://schemas.openxmlformats.org/drawingml/2006/picture">
+                <pic:pic xmlns:pic="http://schemas.openxmlformats.org/drawingml/2006/picture">
+                  <pic:nvPicPr>
+                    <pic:cNvPr id="6" name="Picture 6" descr="Diagram, rectangle&#10;&#10;Description automatically generated"/>
+                    <pic:cNvPicPr/>
+                  </pic:nvPicPr>
+                  <pic:blipFill>
+                    <a:blip r:embed="rId8" cstate="print">
+                      <a:extLst>
+                        <a:ext uri="{28A0092B-C50C-407E-A947-70E740481C1C}">
+                          <a14:useLocalDpi xmlns:a14="http://schemas.microsoft.com/office/drawing/2010/main" val="0"/>
+                        </a:ext>
+                      </a:extLst>
+                    </a:blip>
+                    <a:stretch>
+                      <a:fillRect/>
+                    </a:stretch>
+                  </pic:blipFill>
+                  <pic:spPr>
+                    <a:xfrm>
+                      <a:off x="0" y="0"/>
+                      <a:ext cx="4008952" cy="3470999"/>
+                    </a:xfrm>
+                    <a:prstGeom prst="rect">
+                      <a:avLst/>
+                    </a:prstGeom>
+                  </pic:spPr>
+                </pic:pic>
+              </a:graphicData>
+            </a:graphic>
+          </wp:inline>
+        </w:drawing>
+      </w:r>
+    </w:p>
+    <w:p>
+      <w:pPr>
+        <w:rPr>
+          <w:lang w:val="en-US"/>
+        </w:rPr>
+      </w:pPr>
+      <w:r>
+        <w:rPr>
+          <w:noProof/>
+          <w:lang w:val="en-US"/>
+        </w:rPr>
+        <w:drawing>
+          <wp:inline distT="0" distB="0" distL="0" distR="0" wp14:anchorId="41A075C9" wp14:editId="354D5066">
+            <wp:extent cx="4177145" cy="1857848"/>
+            <wp:effectExtent l="0" t="0" r="1270" b="0"/>
+            <wp:docPr id="7" name="Picture 7" descr="Text, letter&#10;&#10;Description automatically generated"/>
+            <wp:cNvGraphicFramePr>
+              <a:graphicFrameLocks xmlns:a="http://schemas.openxmlformats.org/drawingml/2006/main" noChangeAspect="1"/>
+            </wp:cNvGraphicFramePr>
+            <a:graphic xmlns:a="http://schemas.openxmlformats.org/drawingml/2006/main">
+              <a:graphicData uri="http://schemas.openxmlformats.org/drawingml/2006/picture">
+                <pic:pic xmlns:pic="http://schemas.openxmlformats.org/drawingml/2006/picture">
+                  <pic:nvPicPr>
+                    <pic:cNvPr id="7" name="Picture 7" descr="Text, letter&#10;&#10;Description automatically generated"/>
+                    <pic:cNvPicPr/>
+                  </pic:nvPicPr>
+                  <pic:blipFill>
+                    <a:blip r:embed="rId9" cstate="print">
+                      <a:extLst>
+                        <a:ext uri="{28A0092B-C50C-407E-A947-70E740481C1C}">
+                          <a14:useLocalDpi xmlns:a14="http://schemas.microsoft.com/office/drawing/2010/main" val="0"/>
+                        </a:ext>
+                      </a:extLst>
+                    </a:blip>
+                    <a:stretch>
+                      <a:fillRect/>
+                    </a:stretch>
+                  </pic:blipFill>
+                  <pic:spPr>
+                    <a:xfrm>
+                      <a:off x="0" y="0"/>
+                      <a:ext cx="4182097" cy="1860051"/>
+                    </a:xfrm>
+                    <a:prstGeom prst="rect">
+                      <a:avLst/>
+                    </a:prstGeom>
+                  </pic:spPr>
+                </pic:pic>
+              </a:graphicData>
+            </a:graphic>
+          </wp:inline>
+        </w:drawing>
+      </w:r>
+    </w:p>
+    <w:p>
+      <w:pPr>
+        <w:rPr>
+          <w:lang w:val="en-US"/>
+        </w:rPr>
+      </w:pPr>
+    </w:p>
+    <w:p>
+      <w:pPr>
+        <w:rPr>
+          <w:lang w:val="en-US"/>
+        </w:rPr>
+      </w:pPr>
+      <w:r>
+        <w:rPr>
+          <w:lang w:val="en-US"/>
+        </w:rPr>
+        <w:t>Algorithm</w:t>
+      </w:r>
+    </w:p>
+    <w:p>
+      <w:pPr>
+        <w:rPr>
+          <w:lang w:val="en-US"/>
+        </w:rPr>
+      </w:pPr>
+    </w:p>
+    <w:p>
+      <w:pPr>
+        <w:rPr>
+          <w:lang w:val="en-US"/>
+        </w:rPr>
+      </w:pPr>
+      <w:r>
+        <w:rPr>
+          <w:lang w:val="en-US"/>
+        </w:rPr>
+        <w:t>We can use 2 pointers to read the positive and negative parts of the array – one pointer j in the positive direction, and another I in the negative direction.</w:t>
+      </w:r>
+    </w:p>
+    <w:p>
+      <w:pPr>
+        <w:rPr>
+          <w:lang w:val="en-US"/>
+        </w:rPr>
+      </w:pPr>
+    </w:p>
+    <w:p>
+      <w:pPr>
+        <w:rPr>
+          <w:lang w:val="en-US"/>
+        </w:rPr>
+      </w:pPr>
+      <w:r>
+        <w:rPr>
+          <w:lang w:val="en-US"/>
+        </w:rPr>
+        <w:t>Need to fill the result array.</w:t>
+      </w:r>
+    </w:p>
+    <w:p>
+      <w:pPr>
+        <w:rPr>
+          <w:lang w:val="en-US"/>
+        </w:rPr>
+      </w:pPr>
+    </w:p>
+    <w:p>
+      <w:pPr>
+        <w:rPr>
+          <w:lang w:val="en-US"/>
+        </w:rPr>
+      </w:pPr>
+      <w:r>
+        <w:rPr>
+          <w:lang w:val="en-US"/>
+        </w:rPr>
+        <w:lastRenderedPageBreak/>
+        <w:t>Now that we are reading 2 increasing arrays (the squares of the elements), we can merge these arrays together using a 2 pointer technique.</w:t>
+      </w:r>
+    </w:p>
+    <w:p>
+      <w:pPr>
+        <w:rPr>
+          <w:lang w:val="en-US"/>
+        </w:rPr>
+      </w:pPr>
+    </w:p>
+    <w:p>
+      <w:pPr>
+        <w:rPr>
+          <w:lang w:val="en-US"/>
+        </w:rPr>
+      </w:pPr>
     </w:p>
     <w:sectPr>
       <w:pgSz w:w="12240" w:h="15840"/>
@@ -370,6 +881,126 @@
     </w:sectPr>
   </w:body>
 </w:document>
+</file>
+
+<file path=word/numbering.xml><?xml version="1.0" encoding="utf-8"?>
+<w:numbering xmlns:wpc="http://schemas.microsoft.com/office/word/2010/wordprocessingCanvas" xmlns:cx="http://schemas.microsoft.com/office/drawing/2014/chartex" xmlns:cx1="http://schemas.microsoft.com/office/drawing/2015/9/8/chartex" xmlns:cx2="http://schemas.microsoft.com/office/drawing/2015/10/21/chartex" xmlns:cx3="http://schemas.microsoft.com/office/drawing/2016/5/9/chartex" xmlns:cx4="http://schemas.microsoft.com/office/drawing/2016/5/10/chartex" xmlns:cx5="http://schemas.microsoft.com/office/drawing/2016/5/11/chartex" xmlns:cx6="http://schemas.microsoft.com/office/drawing/2016/5/12/chartex" xmlns:cx7="http://schemas.microsoft.com/office/drawing/2016/5/13/chartex" xmlns:cx8="http://schemas.microsoft.com/office/drawing/2016/5/14/chartex" xmlns:mc="http://schemas.openxmlformats.org/markup-compatibility/2006" xmlns:aink="http://schemas.microsoft.com/office/drawing/2016/ink" xmlns:am3d="http://schemas.microsoft.com/office/drawing/2017/model3d" xmlns:o="urn:schemas-microsoft-com:office:office" xmlns:r="http://schemas.openxmlformats.org/officeDocument/2006/relationships" xmlns:m="http://schemas.openxmlformats.org/officeDocument/2006/math" xmlns:v="urn:schemas-microsoft-com:vml" xmlns:wp14="http://schemas.microsoft.com/office/word/2010/wordprocessingDrawing" xmlns:wp="http://schemas.openxmlformats.org/drawingml/2006/wordprocessingDrawing" xmlns:w10="urn:schemas-microsoft-com:office:word" xmlns:w="http://schemas.openxmlformats.org/wordprocessingml/2006/main" xmlns:w14="http://schemas.microsoft.com/office/word/2010/wordml" xmlns:w15="http://schemas.microsoft.com/office/word/2012/wordml" xmlns:w16cex="http://schemas.microsoft.com/office/word/2018/wordml/cex" xmlns:w16cid="http://schemas.microsoft.com/office/word/2016/wordml/cid" xmlns:w16="http://schemas.microsoft.com/office/word/2018/wordml" xmlns:w16sdtdh="http://schemas.microsoft.com/office/word/2020/wordml/sdtdatahash" xmlns:w16se="http://schemas.microsoft.com/office/word/2015/wordml/symex" xmlns:wpg="http://schemas.microsoft.com/office/word/2010/wordprocessingGroup" xmlns:wpi="http://schemas.microsoft.com/office/word/2010/wordprocessingInk" xmlns:wne="http://schemas.microsoft.com/office/word/2006/wordml" xmlns:wps="http://schemas.microsoft.com/office/word/2010/wordprocessingShape" mc:Ignorable="w14 w15 w16se w16cid w16 w16cex w16sdtdh wp14">
+  <w:abstractNum w:abstractNumId="0" w15:restartNumberingAfterBreak="0">
+    <w:nsid w:val="0D407D87"/>
+    <w:multiLevelType w:val="hybridMultilevel"/>
+    <w:tmpl w:val="9B861428"/>
+    <w:lvl w:ilvl="0" w:tplc="53AC688E">
+      <w:numFmt w:val="bullet"/>
+      <w:lvlText w:val="-"/>
+      <w:lvlJc w:val="left"/>
+      <w:pPr>
+        <w:ind w:left="1080" w:hanging="360"/>
+      </w:pPr>
+      <w:rPr>
+        <w:rFonts w:ascii="Calibri" w:eastAsiaTheme="minorEastAsia" w:hAnsi="Calibri" w:cs="Calibri" w:hint="default"/>
+      </w:rPr>
+    </w:lvl>
+    <w:lvl w:ilvl="1" w:tplc="04090003" w:tentative="1">
+      <w:start w:val="1"/>
+      <w:numFmt w:val="bullet"/>
+      <w:lvlText w:val="o"/>
+      <w:lvlJc w:val="left"/>
+      <w:pPr>
+        <w:ind w:left="1800" w:hanging="360"/>
+      </w:pPr>
+      <w:rPr>
+        <w:rFonts w:ascii="Courier New" w:hAnsi="Courier New" w:cs="Courier New" w:hint="default"/>
+      </w:rPr>
+    </w:lvl>
+    <w:lvl w:ilvl="2" w:tplc="04090005" w:tentative="1">
+      <w:start w:val="1"/>
+      <w:numFmt w:val="bullet"/>
+      <w:lvlText w:val=""/>
+      <w:lvlJc w:val="left"/>
+      <w:pPr>
+        <w:ind w:left="2520" w:hanging="360"/>
+      </w:pPr>
+      <w:rPr>
+        <w:rFonts w:ascii="Wingdings" w:hAnsi="Wingdings" w:hint="default"/>
+      </w:rPr>
+    </w:lvl>
+    <w:lvl w:ilvl="3" w:tplc="04090001" w:tentative="1">
+      <w:start w:val="1"/>
+      <w:numFmt w:val="bullet"/>
+      <w:lvlText w:val=""/>
+      <w:lvlJc w:val="left"/>
+      <w:pPr>
+        <w:ind w:left="3240" w:hanging="360"/>
+      </w:pPr>
+      <w:rPr>
+        <w:rFonts w:ascii="Symbol" w:hAnsi="Symbol" w:hint="default"/>
+      </w:rPr>
+    </w:lvl>
+    <w:lvl w:ilvl="4" w:tplc="04090003" w:tentative="1">
+      <w:start w:val="1"/>
+      <w:numFmt w:val="bullet"/>
+      <w:lvlText w:val="o"/>
+      <w:lvlJc w:val="left"/>
+      <w:pPr>
+        <w:ind w:left="3960" w:hanging="360"/>
+      </w:pPr>
+      <w:rPr>
+        <w:rFonts w:ascii="Courier New" w:hAnsi="Courier New" w:cs="Courier New" w:hint="default"/>
+      </w:rPr>
+    </w:lvl>
+    <w:lvl w:ilvl="5" w:tplc="04090005" w:tentative="1">
+      <w:start w:val="1"/>
+      <w:numFmt w:val="bullet"/>
+      <w:lvlText w:val=""/>
+      <w:lvlJc w:val="left"/>
+      <w:pPr>
+        <w:ind w:left="4680" w:hanging="360"/>
+      </w:pPr>
+      <w:rPr>
+        <w:rFonts w:ascii="Wingdings" w:hAnsi="Wingdings" w:hint="default"/>
+      </w:rPr>
+    </w:lvl>
+    <w:lvl w:ilvl="6" w:tplc="04090001" w:tentative="1">
+      <w:start w:val="1"/>
+      <w:numFmt w:val="bullet"/>
+      <w:lvlText w:val=""/>
+      <w:lvlJc w:val="left"/>
+      <w:pPr>
+        <w:ind w:left="5400" w:hanging="360"/>
+      </w:pPr>
+      <w:rPr>
+        <w:rFonts w:ascii="Symbol" w:hAnsi="Symbol" w:hint="default"/>
+      </w:rPr>
+    </w:lvl>
+    <w:lvl w:ilvl="7" w:tplc="04090003" w:tentative="1">
+      <w:start w:val="1"/>
+      <w:numFmt w:val="bullet"/>
+      <w:lvlText w:val="o"/>
+      <w:lvlJc w:val="left"/>
+      <w:pPr>
+        <w:ind w:left="6120" w:hanging="360"/>
+      </w:pPr>
+      <w:rPr>
+        <w:rFonts w:ascii="Courier New" w:hAnsi="Courier New" w:cs="Courier New" w:hint="default"/>
+      </w:rPr>
+    </w:lvl>
+    <w:lvl w:ilvl="8" w:tplc="04090005" w:tentative="1">
+      <w:start w:val="1"/>
+      <w:numFmt w:val="bullet"/>
+      <w:lvlText w:val=""/>
+      <w:lvlJc w:val="left"/>
+      <w:pPr>
+        <w:ind w:left="6840" w:hanging="360"/>
+      </w:pPr>
+      <w:rPr>
+        <w:rFonts w:ascii="Wingdings" w:hAnsi="Wingdings" w:hint="default"/>
+      </w:rPr>
+    </w:lvl>
+  </w:abstractNum>
+  <w:num w:numId="1">
+    <w:abstractNumId w:val="0"/>
+  </w:num>
+</w:numbering>
 </file>
 
 <file path=word/styles.xml><?xml version="1.0" encoding="utf-8"?>
@@ -794,6 +1425,17 @@
     <w:semiHidden/>
     <w:unhideWhenUsed/>
   </w:style>
+  <w:style w:type="paragraph" w:styleId="ListParagraph">
+    <w:name w:val="List Paragraph"/>
+    <w:basedOn w:val="Normal"/>
+    <w:uiPriority w:val="34"/>
+    <w:qFormat/>
+    <w:rsid w:val="00A13B3B"/>
+    <w:pPr>
+      <w:ind w:left="720"/>
+      <w:contextualSpacing/>
+    </w:pPr>
+  </w:style>
 </w:styles>
 </file>
 

</xml_diff>

<commit_message>
read solution, ready to implement
</commit_message>
<xml_diff>
--- a/note2.docx
+++ b/note2.docx
@@ -873,6 +873,507 @@
         </w:rPr>
       </w:pPr>
     </w:p>
+    <w:p>
+      <w:pPr>
+        <w:rPr>
+          <w:b/>
+          <w:bCs/>
+          <w:sz w:val="28"/>
+          <w:szCs w:val="28"/>
+          <w:lang w:val="en-US"/>
+        </w:rPr>
+      </w:pPr>
+      <w:r>
+        <w:rPr>
+          <w:b/>
+          <w:bCs/>
+          <w:sz w:val="28"/>
+          <w:szCs w:val="28"/>
+          <w:lang w:val="en-US"/>
+        </w:rPr>
+        <w:t>threeSum problem:</w:t>
+      </w:r>
+    </w:p>
+    <w:p>
+      <w:pPr>
+        <w:rPr>
+          <w:lang w:val="en-US"/>
+        </w:rPr>
+      </w:pPr>
+    </w:p>
+    <w:p>
+      <w:pPr>
+        <w:rPr>
+          <w:lang w:val="en-US"/>
+        </w:rPr>
+      </w:pPr>
+      <w:r>
+        <w:rPr>
+          <w:lang w:val="en-US"/>
+        </w:rPr>
+        <w:t>Two sum, two sum II and 3 sum share similariy that the sum of elements must match the target exactly.  A difference is that, instead of exactly one answer we need to find all unique triplets that sum to zero.</w:t>
+      </w:r>
+    </w:p>
+    <w:p>
+      <w:pPr>
+        <w:rPr>
+          <w:lang w:val="en-US"/>
+        </w:rPr>
+      </w:pPr>
+    </w:p>
+    <w:p>
+      <w:pPr>
+        <w:rPr>
+          <w:lang w:val="en-US"/>
+        </w:rPr>
+      </w:pPr>
+      <w:r>
+        <w:rPr>
+          <w:lang w:val="en-US"/>
+        </w:rPr>
+        <w:t>Before jumping in, let’s check the existing solutions and determin the best conceiable runtime (BCR) for 3 sum:</w:t>
+      </w:r>
+    </w:p>
+    <w:p>
+      <w:pPr>
+        <w:rPr>
+          <w:lang w:val="en-US"/>
+        </w:rPr>
+      </w:pPr>
+    </w:p>
+    <w:p>
+      <w:pPr>
+        <w:rPr>
+          <w:lang w:val="en-US"/>
+        </w:rPr>
+      </w:pPr>
+      <w:r>
+        <w:rPr>
+          <w:lang w:val="en-US"/>
+        </w:rPr>
+        <w:t>1: 2 sum uses a hashmap to find complement values, and therefore achieves O(N) time complexity</w:t>
+      </w:r>
+    </w:p>
+    <w:p>
+      <w:pPr>
+        <w:rPr>
+          <w:lang w:val="en-US"/>
+        </w:rPr>
+      </w:pPr>
+    </w:p>
+    <w:p>
+      <w:pPr>
+        <w:rPr>
+          <w:lang w:val="en-US"/>
+        </w:rPr>
+      </w:pPr>
+      <w:r>
+        <w:rPr>
+          <w:lang w:val="en-US"/>
+        </w:rPr>
+        <w:t>Approach 1:  2 pointers</w:t>
+      </w:r>
+    </w:p>
+    <w:p>
+      <w:pPr>
+        <w:rPr>
+          <w:lang w:val="en-US"/>
+        </w:rPr>
+      </w:pPr>
+    </w:p>
+    <w:p>
+      <w:pPr>
+        <w:rPr>
+          <w:lang w:val="en-US"/>
+        </w:rPr>
+      </w:pPr>
+      <w:r>
+        <w:rPr>
+          <w:lang w:val="en-US"/>
+        </w:rPr>
+        <w:t>We will follow the same 2 pointers patterns as in 2 sum II.  It requires the array to be sorted.  As our BCR is O(n^2), sorting the array would not change the overall time complexity.</w:t>
+      </w:r>
+    </w:p>
+    <w:p>
+      <w:pPr>
+        <w:rPr>
+          <w:lang w:val="en-US"/>
+        </w:rPr>
+      </w:pPr>
+    </w:p>
+    <w:p>
+      <w:pPr>
+        <w:rPr>
+          <w:lang w:val="en-US"/>
+        </w:rPr>
+      </w:pPr>
+      <w:r>
+        <w:rPr>
+          <w:lang w:val="en-US"/>
+        </w:rPr>
+        <w:t>To make the result contain unique triplets, we need to skip duplicate values, it is easy to do because repeating values are next to each other in a sorted array.</w:t>
+      </w:r>
+    </w:p>
+    <w:p>
+      <w:pPr>
+        <w:rPr>
+          <w:lang w:val="en-US"/>
+        </w:rPr>
+      </w:pPr>
+    </w:p>
+    <w:p>
+      <w:pPr>
+        <w:rPr>
+          <w:lang w:val="en-US"/>
+        </w:rPr>
+      </w:pPr>
+      <w:r>
+        <w:rPr>
+          <w:lang w:val="en-US"/>
+        </w:rPr>
+        <w:t>After sorting the array, we move our pivot element nums[i[ and analyze elements to its right.  We find all pairs whose sum is equal -nums[i] using the 2 pointer pattern, so that the sum of the pivot element (nums[i]) and the pair (-nums[i]) is equal to zero.</w:t>
+      </w:r>
+    </w:p>
+    <w:p>
+      <w:pPr>
+        <w:rPr>
+          <w:lang w:val="en-US"/>
+        </w:rPr>
+      </w:pPr>
+    </w:p>
+    <w:p>
+      <w:pPr>
+        <w:rPr>
+          <w:lang w:val="en-US"/>
+        </w:rPr>
+      </w:pPr>
+      <w:r>
+        <w:rPr>
+          <w:lang w:val="en-US"/>
+        </w:rPr>
+        <w:t xml:space="preserve">As a quick refresher, the pointers are initially set to the first and the last element respectively.  We compare the sum of these two elements to the target.  If it is smaller, we increment the lower pointer lo.  </w:t>
+      </w:r>
+      <w:r>
+        <w:rPr>
+          <w:lang w:val="en-US"/>
+        </w:rPr>
+        <w:t>Otherwise, we decrement the higher pointer hi.</w:t>
+      </w:r>
+      <w:r>
+        <w:rPr>
+          <w:lang w:val="en-US"/>
+        </w:rPr>
+        <w:t xml:space="preserve">  Thus, the sum always moves toward the target, and we “prune” pairs that would move it further away.  Again, this works only if the array is sorted.</w:t>
+      </w:r>
+    </w:p>
+    <w:p>
+      <w:pPr>
+        <w:rPr>
+          <w:lang w:val="en-US"/>
+        </w:rPr>
+      </w:pPr>
+    </w:p>
+    <w:p>
+      <w:pPr>
+        <w:rPr>
+          <w:lang w:val="en-US"/>
+        </w:rPr>
+      </w:pPr>
+      <w:r>
+        <w:rPr>
+          <w:lang w:val="en-US"/>
+        </w:rPr>
+        <w:t>Algorithms:</w:t>
+      </w:r>
+    </w:p>
+    <w:p>
+      <w:pPr>
+        <w:rPr>
+          <w:lang w:val="en-US"/>
+        </w:rPr>
+      </w:pPr>
+    </w:p>
+    <w:p>
+      <w:pPr>
+        <w:rPr>
+          <w:lang w:val="en-US"/>
+        </w:rPr>
+      </w:pPr>
+      <w:r>
+        <w:rPr>
+          <w:lang w:val="en-US"/>
+        </w:rPr>
+        <w:t>1:  for the main function:</w:t>
+      </w:r>
+    </w:p>
+    <w:p>
+      <w:pPr>
+        <w:pStyle w:val="ListParagraph"/>
+        <w:numPr>
+          <w:ilvl w:val="0"/>
+          <w:numId w:val="1"/>
+        </w:numPr>
+        <w:rPr>
+          <w:lang w:val="en-US"/>
+        </w:rPr>
+      </w:pPr>
+      <w:r>
+        <w:rPr>
+          <w:lang w:val="en-US"/>
+        </w:rPr>
+        <w:t>Sort the input array nums.</w:t>
+      </w:r>
+    </w:p>
+    <w:p>
+      <w:pPr>
+        <w:pStyle w:val="ListParagraph"/>
+        <w:numPr>
+          <w:ilvl w:val="0"/>
+          <w:numId w:val="1"/>
+        </w:numPr>
+        <w:rPr>
+          <w:lang w:val="en-US"/>
+        </w:rPr>
+      </w:pPr>
+      <w:r>
+        <w:rPr>
+          <w:lang w:val="en-US"/>
+        </w:rPr>
+        <w:t>Iterate through the array:</w:t>
+      </w:r>
+    </w:p>
+    <w:p>
+      <w:pPr>
+        <w:pStyle w:val="ListParagraph"/>
+        <w:numPr>
+          <w:ilvl w:val="1"/>
+          <w:numId w:val="1"/>
+        </w:numPr>
+        <w:rPr>
+          <w:lang w:val="en-US"/>
+        </w:rPr>
+      </w:pPr>
+      <w:r>
+        <w:rPr>
+          <w:lang w:val="en-US"/>
+        </w:rPr>
+        <w:t>If the current value is greater than zero, break from the loop.  Remaining values cannot sum to zero.</w:t>
+      </w:r>
+    </w:p>
+    <w:p>
+      <w:pPr>
+        <w:pStyle w:val="ListParagraph"/>
+        <w:numPr>
+          <w:ilvl w:val="1"/>
+          <w:numId w:val="1"/>
+        </w:numPr>
+        <w:rPr>
+          <w:lang w:val="en-US"/>
+        </w:rPr>
+      </w:pPr>
+      <w:r>
+        <w:rPr>
+          <w:lang w:val="en-US"/>
+        </w:rPr>
+        <w:t>If the current value is the same as the one before, skip it</w:t>
+      </w:r>
+    </w:p>
+    <w:p>
+      <w:pPr>
+        <w:pStyle w:val="ListParagraph"/>
+        <w:numPr>
+          <w:ilvl w:val="1"/>
+          <w:numId w:val="1"/>
+        </w:numPr>
+        <w:rPr>
+          <w:lang w:val="en-US"/>
+        </w:rPr>
+      </w:pPr>
+      <w:r>
+        <w:rPr>
+          <w:lang w:val="en-US"/>
+        </w:rPr>
+        <w:t>Otherwise, call twoSumII for the current position I</w:t>
+      </w:r>
+    </w:p>
+    <w:p>
+      <w:pPr>
+        <w:rPr>
+          <w:lang w:val="en-US"/>
+        </w:rPr>
+      </w:pPr>
+    </w:p>
+    <w:p>
+      <w:pPr>
+        <w:rPr>
+          <w:lang w:val="en-US"/>
+        </w:rPr>
+      </w:pPr>
+      <w:r>
+        <w:rPr>
+          <w:lang w:val="en-US"/>
+        </w:rPr>
+        <w:lastRenderedPageBreak/>
+        <w:t>2: For twoSum II function:</w:t>
+      </w:r>
+    </w:p>
+    <w:p>
+      <w:pPr>
+        <w:pStyle w:val="ListParagraph"/>
+        <w:numPr>
+          <w:ilvl w:val="0"/>
+          <w:numId w:val="1"/>
+        </w:numPr>
+        <w:rPr>
+          <w:lang w:val="en-US"/>
+        </w:rPr>
+      </w:pPr>
+      <w:r>
+        <w:rPr>
+          <w:lang w:val="en-US"/>
+        </w:rPr>
+        <w:t>Set the left pointer  to i + 1, and right pointer hi to the last index.</w:t>
+      </w:r>
+    </w:p>
+    <w:p>
+      <w:pPr>
+        <w:pStyle w:val="ListParagraph"/>
+        <w:numPr>
+          <w:ilvl w:val="0"/>
+          <w:numId w:val="1"/>
+        </w:numPr>
+        <w:rPr>
+          <w:lang w:val="en-US"/>
+        </w:rPr>
+      </w:pPr>
+      <w:r>
+        <w:rPr>
+          <w:lang w:val="en-US"/>
+        </w:rPr>
+        <w:t>While left pointer is smaller than right:</w:t>
+      </w:r>
+    </w:p>
+    <w:p>
+      <w:pPr>
+        <w:pStyle w:val="ListParagraph"/>
+        <w:numPr>
+          <w:ilvl w:val="1"/>
+          <w:numId w:val="1"/>
+        </w:numPr>
+        <w:rPr>
+          <w:lang w:val="en-US"/>
+        </w:rPr>
+      </w:pPr>
+      <w:r>
+        <w:rPr>
+          <w:lang w:val="en-US"/>
+        </w:rPr>
+        <w:t>If sum of nums[i] + nums[left] + nums[right] is less than zero, increment left</w:t>
+      </w:r>
+    </w:p>
+    <w:p>
+      <w:pPr>
+        <w:pStyle w:val="ListParagraph"/>
+        <w:numPr>
+          <w:ilvl w:val="0"/>
+          <w:numId w:val="1"/>
+        </w:numPr>
+        <w:rPr>
+          <w:lang w:val="en-US"/>
+        </w:rPr>
+      </w:pPr>
+      <w:r>
+        <w:rPr>
+          <w:lang w:val="en-US"/>
+        </w:rPr>
+        <w:t>If sum is greater than zero, decrement right.</w:t>
+      </w:r>
+    </w:p>
+    <w:p>
+      <w:pPr>
+        <w:pStyle w:val="ListParagraph"/>
+        <w:numPr>
+          <w:ilvl w:val="0"/>
+          <w:numId w:val="1"/>
+        </w:numPr>
+        <w:rPr>
+          <w:lang w:val="en-US"/>
+        </w:rPr>
+      </w:pPr>
+      <w:r>
+        <w:rPr>
+          <w:lang w:val="en-US"/>
+        </w:rPr>
+        <w:t>Otherwise, we found a triplet:</w:t>
+      </w:r>
+    </w:p>
+    <w:p>
+      <w:pPr>
+        <w:pStyle w:val="ListParagraph"/>
+        <w:numPr>
+          <w:ilvl w:val="1"/>
+          <w:numId w:val="1"/>
+        </w:numPr>
+        <w:rPr>
+          <w:lang w:val="en-US"/>
+        </w:rPr>
+      </w:pPr>
+      <w:r>
+        <w:rPr>
+          <w:lang w:val="en-US"/>
+        </w:rPr>
+        <w:t>Add it to the result res</w:t>
+      </w:r>
+    </w:p>
+    <w:p>
+      <w:pPr>
+        <w:pStyle w:val="ListParagraph"/>
+        <w:numPr>
+          <w:ilvl w:val="1"/>
+          <w:numId w:val="1"/>
+        </w:numPr>
+        <w:rPr>
+          <w:lang w:val="en-US"/>
+        </w:rPr>
+      </w:pPr>
+      <w:r>
+        <w:rPr>
+          <w:lang w:val="en-US"/>
+        </w:rPr>
+        <w:t>Decrement right and increasement left</w:t>
+      </w:r>
+    </w:p>
+    <w:p>
+      <w:pPr>
+        <w:pStyle w:val="ListParagraph"/>
+        <w:numPr>
+          <w:ilvl w:val="1"/>
+          <w:numId w:val="1"/>
+        </w:numPr>
+        <w:rPr>
+          <w:lang w:val="en-US"/>
+        </w:rPr>
+      </w:pPr>
+      <w:r>
+        <w:rPr>
+          <w:lang w:val="en-US"/>
+        </w:rPr>
+        <w:t>Increment left while the next value is the same as before to avoid duplicates in the result.</w:t>
+      </w:r>
+    </w:p>
+    <w:p>
+      <w:pPr>
+        <w:rPr>
+          <w:lang w:val="en-US"/>
+        </w:rPr>
+      </w:pPr>
+      <w:r>
+        <w:rPr>
+          <w:lang w:val="en-US"/>
+        </w:rPr>
+        <w:t>3: return the result res.</w:t>
+      </w:r>
+    </w:p>
     <w:sectPr>
       <w:pgSz w:w="12240" w:h="15840"/>
       <w:pgMar w:top="1440" w:right="1440" w:bottom="1440" w:left="1440" w:header="708" w:footer="708" w:gutter="0"/>
@@ -900,7 +1401,7 @@
         <w:rFonts w:ascii="Calibri" w:eastAsiaTheme="minorEastAsia" w:hAnsi="Calibri" w:cs="Calibri" w:hint="default"/>
       </w:rPr>
     </w:lvl>
-    <w:lvl w:ilvl="1" w:tplc="04090003" w:tentative="1">
+    <w:lvl w:ilvl="1" w:tplc="04090003">
       <w:start w:val="1"/>
       <w:numFmt w:val="bullet"/>
       <w:lvlText w:val="o"/>

</xml_diff>

<commit_message>
implement 3sum solution with 2 pointers
</commit_message>
<xml_diff>
--- a/note2.docx
+++ b/note2.docx
@@ -1372,6 +1372,39 @@
           <w:lang w:val="en-US"/>
         </w:rPr>
         <w:t>3: return the result res.</w:t>
+      </w:r>
+    </w:p>
+    <w:p>
+      <w:pPr>
+        <w:rPr>
+          <w:lang w:val="en-US"/>
+        </w:rPr>
+      </w:pPr>
+    </w:p>
+    <w:p>
+      <w:pPr>
+        <w:rPr>
+          <w:lang w:val="en-US"/>
+        </w:rPr>
+      </w:pPr>
+      <w:r>
+        <w:rPr>
+          <w:lang w:val="en-US"/>
+        </w:rPr>
+        <w:t>Do left – 1 so that I can keep the length bound but still be able to check 2 continuous value.</w:t>
+      </w:r>
+    </w:p>
+    <w:p>
+      <w:pPr>
+        <w:rPr>
+          <w:lang w:val="en-US"/>
+        </w:rPr>
+      </w:pPr>
+      <w:r>
+        <w:rPr>
+          <w:lang w:val="en-US"/>
+        </w:rPr>
+        <w:t>Also it check the value 0</w:t>
       </w:r>
     </w:p>
     <w:sectPr>

</xml_diff>

<commit_message>
implement acceptable hashTable solution
</commit_message>
<xml_diff>
--- a/note2.docx
+++ b/note2.docx
@@ -1407,6 +1407,378 @@
         <w:t>Also it check the value 0</w:t>
       </w:r>
     </w:p>
+    <w:p>
+      <w:pPr>
+        <w:rPr>
+          <w:lang w:val="en-US"/>
+        </w:rPr>
+      </w:pPr>
+    </w:p>
+    <w:p>
+      <w:pPr>
+        <w:rPr>
+          <w:lang w:val="en-US"/>
+        </w:rPr>
+      </w:pPr>
+    </w:p>
+    <w:p>
+      <w:pPr>
+        <w:rPr>
+          <w:lang w:val="en-US"/>
+        </w:rPr>
+      </w:pPr>
+      <w:r>
+        <w:rPr>
+          <w:lang w:val="en-US"/>
+        </w:rPr>
+        <w:t>Approach 2:  Hashset</w:t>
+      </w:r>
+    </w:p>
+    <w:p>
+      <w:pPr>
+        <w:rPr>
+          <w:lang w:val="en-US"/>
+        </w:rPr>
+      </w:pPr>
+    </w:p>
+    <w:p>
+      <w:pPr>
+        <w:rPr>
+          <w:lang w:val="en-US"/>
+        </w:rPr>
+      </w:pPr>
+      <w:r>
+        <w:rPr>
+          <w:lang w:val="en-US"/>
+        </w:rPr>
+        <w:t>Since triplets must sum up to the target value, we can try the hash table approach from the two sum solution.</w:t>
+      </w:r>
+    </w:p>
+    <w:p>
+      <w:pPr>
+        <w:rPr>
+          <w:lang w:val="en-US"/>
+        </w:rPr>
+      </w:pPr>
+    </w:p>
+    <w:p>
+      <w:pPr>
+        <w:rPr>
+          <w:lang w:val="en-US"/>
+        </w:rPr>
+      </w:pPr>
+      <w:r>
+        <w:rPr>
+          <w:lang w:val="en-US"/>
+        </w:rPr>
+        <w:t>We move our pivot element nums[i] and analyze elements to its right.  We find all pairs whose sum is equal -nums[i] using the two sum: one-pass hash table approach, so that the sum of the pivot element (nums[i]) and the pair (-nums[i]) is equal to zero.</w:t>
+      </w:r>
+    </w:p>
+    <w:p>
+      <w:pPr>
+        <w:rPr>
+          <w:lang w:val="en-US"/>
+        </w:rPr>
+      </w:pPr>
+    </w:p>
+    <w:p>
+      <w:pPr>
+        <w:rPr>
+          <w:lang w:val="en-US"/>
+        </w:rPr>
+      </w:pPr>
+      <w:r>
+        <w:rPr>
+          <w:lang w:val="en-US"/>
+        </w:rPr>
+        <w:t>To do that, we process each element nums[j] to the right of the pivot, and check whether a complement – (nums[i] + nums[j]) is already in the hashset.  If it is, we found a triplet.  Then, we add nums[j] to the hashset, so it can be used as a complement from that point on.</w:t>
+      </w:r>
+    </w:p>
+    <w:p>
+      <w:pPr>
+        <w:rPr>
+          <w:lang w:val="en-US"/>
+        </w:rPr>
+      </w:pPr>
+    </w:p>
+    <w:p>
+      <w:pPr>
+        <w:rPr>
+          <w:lang w:val="en-US"/>
+        </w:rPr>
+      </w:pPr>
+      <w:r>
+        <w:rPr>
+          <w:lang w:val="en-US"/>
+        </w:rPr>
+        <w:t xml:space="preserve">Like the approach in 2 pointers, we will also sort the array so we can skip repeated values. </w:t>
+      </w:r>
+    </w:p>
+    <w:p>
+      <w:pPr>
+        <w:rPr>
+          <w:lang w:val="en-US"/>
+        </w:rPr>
+      </w:pPr>
+    </w:p>
+    <w:p>
+      <w:pPr>
+        <w:rPr>
+          <w:lang w:val="en-US"/>
+        </w:rPr>
+      </w:pPr>
+      <w:r>
+        <w:rPr>
+          <w:lang w:val="en-US"/>
+        </w:rPr>
+        <w:t>1:  For the main function:</w:t>
+      </w:r>
+    </w:p>
+    <w:p>
+      <w:pPr>
+        <w:pStyle w:val="ListParagraph"/>
+        <w:numPr>
+          <w:ilvl w:val="0"/>
+          <w:numId w:val="1"/>
+        </w:numPr>
+        <w:rPr>
+          <w:lang w:val="en-US"/>
+        </w:rPr>
+      </w:pPr>
+      <w:r>
+        <w:rPr>
+          <w:lang w:val="en-US"/>
+        </w:rPr>
+        <w:t>Sort the input array nums.</w:t>
+      </w:r>
+    </w:p>
+    <w:p>
+      <w:pPr>
+        <w:pStyle w:val="ListParagraph"/>
+        <w:numPr>
+          <w:ilvl w:val="0"/>
+          <w:numId w:val="1"/>
+        </w:numPr>
+        <w:rPr>
+          <w:lang w:val="en-US"/>
+        </w:rPr>
+      </w:pPr>
+      <w:r>
+        <w:rPr>
+          <w:lang w:val="en-US"/>
+        </w:rPr>
+        <w:t>Iterate through the array:</w:t>
+      </w:r>
+    </w:p>
+    <w:p>
+      <w:pPr>
+        <w:pStyle w:val="ListParagraph"/>
+        <w:numPr>
+          <w:ilvl w:val="1"/>
+          <w:numId w:val="1"/>
+        </w:numPr>
+        <w:rPr>
+          <w:lang w:val="en-US"/>
+        </w:rPr>
+      </w:pPr>
+      <w:r>
+        <w:rPr>
+          <w:lang w:val="en-US"/>
+        </w:rPr>
+        <w:t>If the current value is greater than zero, break from the loop.</w:t>
+      </w:r>
+    </w:p>
+    <w:p>
+      <w:pPr>
+        <w:pStyle w:val="ListParagraph"/>
+        <w:numPr>
+          <w:ilvl w:val="2"/>
+          <w:numId w:val="1"/>
+        </w:numPr>
+        <w:rPr>
+          <w:lang w:val="en-US"/>
+        </w:rPr>
+      </w:pPr>
+      <w:r>
+        <w:rPr>
+          <w:lang w:val="en-US"/>
+        </w:rPr>
+        <w:t>Remaining values can not sum to zero.</w:t>
+      </w:r>
+    </w:p>
+    <w:p>
+      <w:pPr>
+        <w:pStyle w:val="ListParagraph"/>
+        <w:numPr>
+          <w:ilvl w:val="1"/>
+          <w:numId w:val="1"/>
+        </w:numPr>
+        <w:rPr>
+          <w:lang w:val="en-US"/>
+        </w:rPr>
+      </w:pPr>
+      <w:r>
+        <w:rPr>
+          <w:lang w:val="en-US"/>
+        </w:rPr>
+        <w:t>If the current value is the same as the one before, skip it.</w:t>
+      </w:r>
+    </w:p>
+    <w:p>
+      <w:pPr>
+        <w:pStyle w:val="ListParagraph"/>
+        <w:numPr>
+          <w:ilvl w:val="1"/>
+          <w:numId w:val="1"/>
+        </w:numPr>
+        <w:rPr>
+          <w:lang w:val="en-US"/>
+        </w:rPr>
+      </w:pPr>
+      <w:r>
+        <w:rPr>
+          <w:lang w:val="en-US"/>
+        </w:rPr>
+        <w:t>Otherwise, call twoSum for the current position i</w:t>
+      </w:r>
+    </w:p>
+    <w:p>
+      <w:pPr>
+        <w:rPr>
+          <w:lang w:val="en-US"/>
+        </w:rPr>
+      </w:pPr>
+      <w:r>
+        <w:rPr>
+          <w:lang w:val="en-US"/>
+        </w:rPr>
+        <w:t>2: For twoSum functuon:</w:t>
+      </w:r>
+    </w:p>
+    <w:p>
+      <w:pPr>
+        <w:pStyle w:val="ListParagraph"/>
+        <w:numPr>
+          <w:ilvl w:val="0"/>
+          <w:numId w:val="1"/>
+        </w:numPr>
+        <w:rPr>
+          <w:lang w:val="en-US"/>
+        </w:rPr>
+      </w:pPr>
+      <w:r>
+        <w:rPr>
+          <w:lang w:val="en-US"/>
+        </w:rPr>
+        <w:t>Compute complement value as – (nums[i] + nums[j])</w:t>
+      </w:r>
+    </w:p>
+    <w:p>
+      <w:pPr>
+        <w:pStyle w:val="ListParagraph"/>
+        <w:numPr>
+          <w:ilvl w:val="0"/>
+          <w:numId w:val="1"/>
+        </w:numPr>
+        <w:rPr>
+          <w:lang w:val="en-US"/>
+        </w:rPr>
+      </w:pPr>
+      <w:r>
+        <w:rPr>
+          <w:lang w:val="en-US"/>
+        </w:rPr>
+        <w:t>If complement exists in hashset seen:</w:t>
+      </w:r>
+    </w:p>
+    <w:p>
+      <w:pPr>
+        <w:pStyle w:val="ListParagraph"/>
+        <w:numPr>
+          <w:ilvl w:val="1"/>
+          <w:numId w:val="1"/>
+        </w:numPr>
+        <w:rPr>
+          <w:lang w:val="en-US"/>
+        </w:rPr>
+      </w:pPr>
+      <w:r>
+        <w:rPr>
+          <w:lang w:val="en-US"/>
+        </w:rPr>
+        <w:t>We found a triplet – add it to the result res.</w:t>
+      </w:r>
+    </w:p>
+    <w:p>
+      <w:pPr>
+        <w:pStyle w:val="ListParagraph"/>
+        <w:numPr>
+          <w:ilvl w:val="1"/>
+          <w:numId w:val="1"/>
+        </w:numPr>
+        <w:rPr>
+          <w:lang w:val="en-US"/>
+        </w:rPr>
+      </w:pPr>
+      <w:r>
+        <w:rPr>
+          <w:lang w:val="en-US"/>
+        </w:rPr>
+        <w:t>Increment j while the next value is the same as before to avoid duplicates in the result.</w:t>
+      </w:r>
+    </w:p>
+    <w:p>
+      <w:pPr>
+        <w:pStyle w:val="ListParagraph"/>
+        <w:numPr>
+          <w:ilvl w:val="0"/>
+          <w:numId w:val="1"/>
+        </w:numPr>
+        <w:rPr>
+          <w:lang w:val="en-US"/>
+        </w:rPr>
+      </w:pPr>
+      <w:r>
+        <w:rPr>
+          <w:lang w:val="en-US"/>
+        </w:rPr>
+        <w:lastRenderedPageBreak/>
+        <w:t>Add nums[j] to hashset seen .</w:t>
+      </w:r>
+    </w:p>
+    <w:p>
+      <w:pPr>
+        <w:rPr>
+          <w:lang w:val="en-US"/>
+        </w:rPr>
+      </w:pPr>
+      <w:r>
+        <w:rPr>
+          <w:lang w:val="en-US"/>
+        </w:rPr>
+        <w:t>3: return the result res.</w:t>
+      </w:r>
+    </w:p>
+    <w:p>
+      <w:pPr>
+        <w:rPr>
+          <w:lang w:val="en-US"/>
+        </w:rPr>
+      </w:pPr>
+    </w:p>
+    <w:p>
+      <w:pPr>
+        <w:rPr>
+          <w:lang w:val="en-US"/>
+        </w:rPr>
+      </w:pPr>
+      <w:r>
+        <w:rPr>
+          <w:lang w:val="en-US"/>
+        </w:rPr>
+        <w:t xml:space="preserve"> </w:t>
+      </w:r>
+    </w:p>
     <w:sectPr>
       <w:pgSz w:w="12240" w:h="15840"/>
       <w:pgMar w:top="1440" w:right="1440" w:bottom="1440" w:left="1440" w:header="708" w:footer="708" w:gutter="0"/>
@@ -1446,7 +1818,7 @@
         <w:rFonts w:ascii="Courier New" w:hAnsi="Courier New" w:cs="Courier New" w:hint="default"/>
       </w:rPr>
     </w:lvl>
-    <w:lvl w:ilvl="2" w:tplc="04090005" w:tentative="1">
+    <w:lvl w:ilvl="2" w:tplc="04090005">
       <w:start w:val="1"/>
       <w:numFmt w:val="bullet"/>
       <w:lvlText w:val=""/>

</xml_diff>